<commit_message>
Some changes for report for lab3.
</commit_message>
<xml_diff>
--- a/reports/lab3/pzpi-18-5-borshchova-oleksandra-lab3.docx
+++ b/reports/lab3/pzpi-18-5-borshchova-oleksandra-lab3.docx
@@ -1423,16 +1423,61 @@
         <w:rPr>
           <w:sz w:val="28"/>
           <w:szCs w:val="28"/>
-        </w:rPr>
-        <w:t>зображена на рисунку 1.</w:t>
+          <w:lang w:val="ru-RU"/>
+        </w:rPr>
+        <w:t xml:space="preserve">наведена у </w:t>
+      </w:r>
+      <w:proofErr w:type="spellStart"/>
+      <w:r>
+        <w:rPr>
+          <w:sz w:val="28"/>
+          <w:szCs w:val="28"/>
+          <w:lang w:val="ru-RU"/>
+        </w:rPr>
+        <w:t>додатку</w:t>
+      </w:r>
+      <w:proofErr w:type="spellEnd"/>
+      <w:r>
+        <w:rPr>
+          <w:sz w:val="28"/>
+          <w:szCs w:val="28"/>
+          <w:lang w:val="ru-RU"/>
+        </w:rPr>
+        <w:t xml:space="preserve"> </w:t>
+      </w:r>
+      <w:r>
+        <w:rPr>
+          <w:sz w:val="28"/>
+          <w:szCs w:val="28"/>
+          <w:lang w:val="ru-RU"/>
+        </w:rPr>
+        <w:t>Б</w:t>
+      </w:r>
+      <w:r>
+        <w:rPr>
+          <w:sz w:val="28"/>
+          <w:szCs w:val="28"/>
+        </w:rPr>
+        <w:t>.</w:t>
       </w:r>
     </w:p>
     <w:p>
       <w:pPr>
         <w:spacing w:line="360" w:lineRule="auto"/>
-        <w:jc w:val="center"/>
-        <w:rPr>
-          <w:color w:val="FF0000"/>
+        <w:jc w:val="both"/>
+        <w:rPr>
+          <w:sz w:val="28"/>
+          <w:szCs w:val="28"/>
+          <w:lang w:val="uk-UA"/>
+        </w:rPr>
+      </w:pPr>
+    </w:p>
+    <w:p>
+      <w:pPr>
+        <w:spacing w:line="360" w:lineRule="auto"/>
+        <w:ind w:firstLine="709"/>
+        <w:jc w:val="both"/>
+        <w:rPr>
           <w:sz w:val="28"/>
           <w:szCs w:val="28"/>
           <w:lang w:val="uk-UA"/>
@@ -1440,15 +1485,79 @@
       </w:pPr>
       <w:r>
         <w:rPr>
+          <w:sz w:val="28"/>
+          <w:szCs w:val="28"/>
+          <w:lang w:val="uk-UA"/>
+        </w:rPr>
+        <w:lastRenderedPageBreak/>
+        <w:t>З іншого боку було п</w:t>
+      </w:r>
+      <w:r>
+        <w:rPr>
+          <w:sz w:val="28"/>
+          <w:szCs w:val="28"/>
+          <w:lang w:val="uk-UA"/>
+        </w:rPr>
+        <w:t xml:space="preserve">обудовано діаграму, що визначає зміну станів об'єкту у часі </w:t>
+      </w:r>
+      <w:r>
+        <w:rPr>
+          <w:sz w:val="28"/>
+          <w:szCs w:val="28"/>
+          <w:lang w:val="uk-UA"/>
+        </w:rPr>
+        <w:t>– діаграму станів</w:t>
+      </w:r>
+      <w:r>
+        <w:rPr>
+          <w:sz w:val="28"/>
+          <w:szCs w:val="28"/>
+          <w:lang w:val="uk-UA"/>
+        </w:rPr>
+        <w:t>, зображену на рисунку 2</w:t>
+      </w:r>
+      <w:r>
+        <w:rPr>
+          <w:sz w:val="28"/>
+          <w:szCs w:val="28"/>
+          <w:lang w:val="uk-UA"/>
+        </w:rPr>
+        <w:t>.</w:t>
+      </w:r>
+    </w:p>
+    <w:p>
+      <w:pPr>
+        <w:spacing w:line="360" w:lineRule="auto"/>
+        <w:ind w:firstLine="709"/>
+        <w:jc w:val="both"/>
+        <w:rPr>
+          <w:color w:val="FF0000"/>
+          <w:sz w:val="28"/>
+          <w:szCs w:val="28"/>
+          <w:lang w:val="uk-UA"/>
+        </w:rPr>
+      </w:pPr>
+    </w:p>
+    <w:p>
+      <w:pPr>
+        <w:spacing w:line="360" w:lineRule="auto"/>
+        <w:jc w:val="center"/>
+        <w:rPr>
+          <w:color w:val="FF0000"/>
+          <w:sz w:val="28"/>
+          <w:szCs w:val="28"/>
+          <w:lang w:val="uk-UA"/>
+        </w:rPr>
+      </w:pPr>
+      <w:r>
+        <w:rPr>
           <w:noProof/>
-          <w:color w:val="FF0000"/>
-        </w:rPr>
-        <w:lastRenderedPageBreak/>
+        </w:rPr>
         <w:drawing>
-          <wp:inline distT="0" distB="0" distL="0" distR="0" wp14:anchorId="71459AD0" wp14:editId="7A9462D1">
-            <wp:extent cx="2758906" cy="2644140"/>
-            <wp:effectExtent l="0" t="0" r="3810" b="3810"/>
-            <wp:docPr id="6" name="Picture 6"/>
+          <wp:inline distT="0" distB="0" distL="0" distR="0" wp14:anchorId="5CE2517A" wp14:editId="1053141D">
+            <wp:extent cx="6182118" cy="3649980"/>
+            <wp:effectExtent l="0" t="0" r="9525" b="7620"/>
+            <wp:docPr id="3" name="Рисунок 3"/>
             <wp:cNvGraphicFramePr>
               <a:graphicFrameLocks xmlns:a="http://schemas.openxmlformats.org/drawingml/2006/main" noChangeAspect="1"/>
             </wp:cNvGraphicFramePr>
@@ -1456,7 +1565,7 @@
               <a:graphicData uri="http://schemas.openxmlformats.org/drawingml/2006/picture">
                 <pic:pic xmlns:pic="http://schemas.openxmlformats.org/drawingml/2006/picture">
                   <pic:nvPicPr>
-                    <pic:cNvPr id="0" name="Picture 3"/>
+                    <pic:cNvPr id="3" name="Рисунок 3"/>
                     <pic:cNvPicPr>
                       <a:picLocks noChangeAspect="1" noChangeArrowheads="1"/>
                     </pic:cNvPicPr>
@@ -1469,7 +1578,6 @@
                         </a:ext>
                       </a:extLst>
                     </a:blip>
-                    <a:srcRect/>
                     <a:stretch>
                       <a:fillRect/>
                     </a:stretch>
@@ -1477,200 +1585,7 @@
                   <pic:spPr bwMode="auto">
                     <a:xfrm>
                       <a:off x="0" y="0"/>
-                      <a:ext cx="2828375" cy="2710719"/>
-                    </a:xfrm>
-                    <a:prstGeom prst="rect">
-                      <a:avLst/>
-                    </a:prstGeom>
-                    <a:noFill/>
-                    <a:ln>
-                      <a:noFill/>
-                    </a:ln>
-                  </pic:spPr>
-                </pic:pic>
-              </a:graphicData>
-            </a:graphic>
-          </wp:inline>
-        </w:drawing>
-      </w:r>
-    </w:p>
-    <w:p>
-      <w:pPr>
-        <w:spacing w:line="360" w:lineRule="auto"/>
-        <w:jc w:val="center"/>
-        <w:rPr>
-          <w:sz w:val="28"/>
-          <w:szCs w:val="28"/>
-          <w:lang w:val="uk-UA"/>
-        </w:rPr>
-      </w:pPr>
-      <w:r>
-        <w:rPr>
-          <w:sz w:val="28"/>
-          <w:szCs w:val="28"/>
-          <w:lang w:val="uk-UA"/>
-        </w:rPr>
-        <w:t>Рисунок 1 – Діаграма компонентів</w:t>
-      </w:r>
-      <w:r>
-        <w:rPr>
-          <w:sz w:val="28"/>
-          <w:szCs w:val="28"/>
-          <w:lang w:val="ru-RU"/>
-        </w:rPr>
-        <w:t xml:space="preserve"> </w:t>
-      </w:r>
-      <w:r>
-        <w:rPr>
-          <w:sz w:val="28"/>
-          <w:szCs w:val="28"/>
-          <w:lang w:val="uk-UA"/>
-        </w:rPr>
-        <w:t>для веб-клієнту програмної системи «</w:t>
-      </w:r>
-      <w:proofErr w:type="spellStart"/>
-      <w:r>
-        <w:rPr>
-          <w:sz w:val="28"/>
-          <w:szCs w:val="28"/>
-        </w:rPr>
-        <w:t>FloristikUp</w:t>
-      </w:r>
-      <w:proofErr w:type="spellEnd"/>
-      <w:r>
-        <w:rPr>
-          <w:sz w:val="28"/>
-          <w:szCs w:val="28"/>
-          <w:lang w:val="uk-UA"/>
-        </w:rPr>
-        <w:t>»</w:t>
-      </w:r>
-    </w:p>
-    <w:p>
-      <w:pPr>
-        <w:spacing w:line="360" w:lineRule="auto"/>
-        <w:jc w:val="both"/>
-        <w:rPr>
-          <w:sz w:val="28"/>
-          <w:szCs w:val="28"/>
-          <w:lang w:val="uk-UA"/>
-        </w:rPr>
-      </w:pPr>
-    </w:p>
-    <w:p>
-      <w:pPr>
-        <w:spacing w:line="360" w:lineRule="auto"/>
-        <w:ind w:firstLine="709"/>
-        <w:jc w:val="both"/>
-        <w:rPr>
-          <w:sz w:val="28"/>
-          <w:szCs w:val="28"/>
-          <w:lang w:val="uk-UA"/>
-        </w:rPr>
-      </w:pPr>
-      <w:r>
-        <w:rPr>
-          <w:sz w:val="28"/>
-          <w:szCs w:val="28"/>
-          <w:lang w:val="uk-UA"/>
-        </w:rPr>
-        <w:t>З іншого боку було п</w:t>
-      </w:r>
-      <w:r>
-        <w:rPr>
-          <w:sz w:val="28"/>
-          <w:szCs w:val="28"/>
-          <w:lang w:val="uk-UA"/>
-        </w:rPr>
-        <w:t xml:space="preserve">обудовано діаграму, що визначає зміну станів об'єкту у часі </w:t>
-      </w:r>
-      <w:r>
-        <w:rPr>
-          <w:sz w:val="28"/>
-          <w:szCs w:val="28"/>
-          <w:lang w:val="uk-UA"/>
-        </w:rPr>
-        <w:t>– діаграму станів</w:t>
-      </w:r>
-      <w:r>
-        <w:rPr>
-          <w:sz w:val="28"/>
-          <w:szCs w:val="28"/>
-          <w:lang w:val="uk-UA"/>
-        </w:rPr>
-        <w:t>, зображену на рисунку 2</w:t>
-      </w:r>
-      <w:r>
-        <w:rPr>
-          <w:sz w:val="28"/>
-          <w:szCs w:val="28"/>
-          <w:lang w:val="uk-UA"/>
-        </w:rPr>
-        <w:t>.</w:t>
-      </w:r>
-    </w:p>
-    <w:p>
-      <w:pPr>
-        <w:spacing w:line="360" w:lineRule="auto"/>
-        <w:ind w:firstLine="709"/>
-        <w:jc w:val="both"/>
-        <w:rPr>
-          <w:color w:val="FF0000"/>
-          <w:sz w:val="28"/>
-          <w:szCs w:val="28"/>
-          <w:lang w:val="uk-UA"/>
-        </w:rPr>
-      </w:pPr>
-    </w:p>
-    <w:p>
-      <w:pPr>
-        <w:spacing w:line="360" w:lineRule="auto"/>
-        <w:jc w:val="both"/>
-        <w:rPr>
-          <w:color w:val="FF0000"/>
-          <w:sz w:val="28"/>
-          <w:szCs w:val="28"/>
-          <w:lang w:val="uk-UA"/>
-        </w:rPr>
-      </w:pPr>
-      <w:r>
-        <w:rPr>
-          <w:noProof/>
-        </w:rPr>
-        <w:drawing>
-          <wp:inline distT="0" distB="0" distL="0" distR="0" wp14:anchorId="5CE2517A" wp14:editId="0D27B2CE">
-            <wp:extent cx="6165716" cy="3642360"/>
-            <wp:effectExtent l="0" t="0" r="6985" b="0"/>
-            <wp:docPr id="3" name="Рисунок 3"/>
-            <wp:cNvGraphicFramePr>
-              <a:graphicFrameLocks xmlns:a="http://schemas.openxmlformats.org/drawingml/2006/main" noChangeAspect="1"/>
-            </wp:cNvGraphicFramePr>
-            <a:graphic xmlns:a="http://schemas.openxmlformats.org/drawingml/2006/main">
-              <a:graphicData uri="http://schemas.openxmlformats.org/drawingml/2006/picture">
-                <pic:pic xmlns:pic="http://schemas.openxmlformats.org/drawingml/2006/picture">
-                  <pic:nvPicPr>
-                    <pic:cNvPr id="0" name="Picture 3"/>
-                    <pic:cNvPicPr>
-                      <a:picLocks noChangeAspect="1" noChangeArrowheads="1"/>
-                    </pic:cNvPicPr>
-                  </pic:nvPicPr>
-                  <pic:blipFill>
-                    <a:blip r:embed="rId7">
-                      <a:extLst>
-                        <a:ext uri="{28A0092B-C50C-407E-A947-70E740481C1C}">
-                          <a14:useLocalDpi xmlns:a14="http://schemas.microsoft.com/office/drawing/2010/main" val="0"/>
-                        </a:ext>
-                      </a:extLst>
-                    </a:blip>
-                    <a:srcRect/>
-                    <a:stretch>
-                      <a:fillRect/>
-                    </a:stretch>
-                  </pic:blipFill>
-                  <pic:spPr bwMode="auto">
-                    <a:xfrm>
-                      <a:off x="0" y="0"/>
-                      <a:ext cx="6269820" cy="3703859"/>
+                      <a:ext cx="6278734" cy="3707023"/>
                     </a:xfrm>
                     <a:prstGeom prst="rect">
                       <a:avLst/>
@@ -1744,46 +1659,13 @@
       <w:pPr>
         <w:spacing w:line="360" w:lineRule="auto"/>
         <w:ind w:firstLine="709"/>
-        <w:jc w:val="both"/>
+        <w:jc w:val="center"/>
         <w:rPr>
           <w:sz w:val="28"/>
           <w:szCs w:val="28"/>
           <w:lang w:val="uk-UA"/>
         </w:rPr>
       </w:pPr>
-      <w:r>
-        <w:rPr>
-          <w:sz w:val="28"/>
-          <w:szCs w:val="28"/>
-          <w:lang w:val="uk-UA"/>
-        </w:rPr>
-        <w:lastRenderedPageBreak/>
-        <w:t xml:space="preserve">Для більш детального опису умов переходів системи з одного стану в інший також  </w:t>
-      </w:r>
-      <w:r>
-        <w:rPr>
-          <w:sz w:val="28"/>
-          <w:szCs w:val="28"/>
-          <w:lang w:val="uk-UA"/>
-        </w:rPr>
-        <w:t>побудовано діаграму</w:t>
-      </w:r>
-      <w:r>
-        <w:rPr>
-          <w:sz w:val="28"/>
-          <w:szCs w:val="28"/>
-          <w:lang w:val="uk-UA"/>
-        </w:rPr>
-        <w:t xml:space="preserve"> </w:t>
-      </w:r>
-      <w:r>
-        <w:rPr>
-          <w:sz w:val="28"/>
-          <w:szCs w:val="28"/>
-          <w:lang w:val="uk-UA"/>
-        </w:rPr>
-        <w:t>діяльності, що наведена у додатку Б.</w:t>
-      </w:r>
     </w:p>
     <w:p>
       <w:pPr>
@@ -1802,70 +1684,15 @@
           <w:szCs w:val="28"/>
           <w:lang w:val="uk-UA"/>
         </w:rPr>
-        <w:t xml:space="preserve">Так як клієнт розроблений з використанням фреймворку </w:t>
+        <w:t xml:space="preserve">Для більш детального опису умов переходів системи з одного стану в інший також  </w:t>
       </w:r>
       <w:r>
         <w:rPr>
           <w:sz w:val="28"/>
           <w:szCs w:val="28"/>
-        </w:rPr>
-        <w:t>React</w:t>
-      </w:r>
-      <w:r>
-        <w:rPr>
-          <w:sz w:val="28"/>
-          <w:szCs w:val="28"/>
           <w:lang w:val="uk-UA"/>
         </w:rPr>
-        <w:t>.</w:t>
-      </w:r>
-      <w:proofErr w:type="spellStart"/>
-      <w:r>
-        <w:rPr>
-          <w:sz w:val="28"/>
-          <w:szCs w:val="28"/>
-        </w:rPr>
-        <w:t>js</w:t>
-      </w:r>
-      <w:proofErr w:type="spellEnd"/>
-      <w:r>
-        <w:rPr>
-          <w:sz w:val="28"/>
-          <w:szCs w:val="28"/>
-          <w:lang w:val="uk-UA"/>
-        </w:rPr>
-        <w:t xml:space="preserve">, </w:t>
-      </w:r>
-      <w:r>
-        <w:rPr>
-          <w:sz w:val="28"/>
-          <w:szCs w:val="28"/>
-          <w:lang w:val="uk-UA"/>
-        </w:rPr>
-        <w:t xml:space="preserve">в основі його архітектури знаходиться компонентний підхід, тобто </w:t>
-      </w:r>
-      <w:r>
-        <w:rPr>
-          <w:sz w:val="28"/>
-          <w:szCs w:val="28"/>
-          <w:lang w:val="uk-UA"/>
-        </w:rPr>
-        <w:t xml:space="preserve">вона </w:t>
-      </w:r>
-      <w:r>
-        <w:rPr>
-          <w:sz w:val="28"/>
-          <w:szCs w:val="28"/>
-          <w:lang w:val="uk-UA"/>
-        </w:rPr>
-        <w:t xml:space="preserve">повністю написана за допомогою розширення </w:t>
-      </w:r>
-      <w:r>
-        <w:rPr>
-          <w:sz w:val="28"/>
-          <w:szCs w:val="28"/>
-        </w:rPr>
-        <w:t>React</w:t>
+        <w:t>побудовано діаграму</w:t>
       </w:r>
       <w:r>
         <w:rPr>
@@ -1881,7 +1708,7 @@
           <w:szCs w:val="28"/>
           <w:lang w:val="uk-UA"/>
         </w:rPr>
-        <w:t xml:space="preserve">компонентів. </w:t>
+        <w:t xml:space="preserve">діяльності, що наведена у додатку </w:t>
       </w:r>
       <w:r>
         <w:rPr>
@@ -1889,47 +1716,7 @@
           <w:szCs w:val="28"/>
           <w:lang w:val="uk-UA"/>
         </w:rPr>
-        <w:t xml:space="preserve">У додатку </w:t>
-      </w:r>
-      <w:r>
-        <w:rPr>
-          <w:sz w:val="28"/>
-          <w:szCs w:val="28"/>
-          <w:lang w:val="uk-UA"/>
-        </w:rPr>
         <w:t>В</w:t>
-      </w:r>
-      <w:r>
-        <w:rPr>
-          <w:sz w:val="28"/>
-          <w:szCs w:val="28"/>
-          <w:lang w:val="uk-UA"/>
-        </w:rPr>
-        <w:t xml:space="preserve"> наведено </w:t>
-      </w:r>
-      <w:r>
-        <w:rPr>
-          <w:sz w:val="28"/>
-          <w:szCs w:val="28"/>
-          <w:lang w:val="uk-UA"/>
-        </w:rPr>
-        <w:t>приклад програмної реалізації компоненту</w:t>
-      </w:r>
-      <w:r>
-        <w:rPr>
-          <w:sz w:val="28"/>
-          <w:szCs w:val="28"/>
-          <w:lang w:val="uk-UA"/>
-        </w:rPr>
-        <w:t xml:space="preserve"> маніпулювання </w:t>
-      </w:r>
-      <w:r>
-        <w:rPr>
-          <w:sz w:val="28"/>
-          <w:szCs w:val="28"/>
-          <w:lang w:val="uk-UA"/>
-        </w:rPr>
-        <w:t>зберіганнями квітів</w:t>
       </w:r>
       <w:r>
         <w:rPr>
@@ -1948,6 +1735,74 @@
         <w:rPr>
           <w:sz w:val="28"/>
           <w:szCs w:val="28"/>
+          <w:lang w:val="uk-UA"/>
+        </w:rPr>
+      </w:pPr>
+      <w:r>
+        <w:rPr>
+          <w:sz w:val="28"/>
+          <w:szCs w:val="28"/>
+          <w:lang w:val="uk-UA"/>
+        </w:rPr>
+        <w:t xml:space="preserve">У додатку </w:t>
+      </w:r>
+      <w:r>
+        <w:rPr>
+          <w:sz w:val="28"/>
+          <w:szCs w:val="28"/>
+          <w:lang w:val="uk-UA"/>
+        </w:rPr>
+        <w:t>Г</w:t>
+      </w:r>
+      <w:r>
+        <w:rPr>
+          <w:sz w:val="28"/>
+          <w:szCs w:val="28"/>
+          <w:lang w:val="uk-UA"/>
+        </w:rPr>
+        <w:t xml:space="preserve"> наведено </w:t>
+      </w:r>
+      <w:r>
+        <w:rPr>
+          <w:sz w:val="28"/>
+          <w:szCs w:val="28"/>
+          <w:lang w:val="uk-UA"/>
+        </w:rPr>
+        <w:t>приклад програмної реалізації компоненту</w:t>
+      </w:r>
+      <w:r>
+        <w:rPr>
+          <w:sz w:val="28"/>
+          <w:szCs w:val="28"/>
+          <w:lang w:val="uk-UA"/>
+        </w:rPr>
+        <w:t xml:space="preserve"> маніпулювання </w:t>
+      </w:r>
+      <w:r>
+        <w:rPr>
+          <w:sz w:val="28"/>
+          <w:szCs w:val="28"/>
+          <w:lang w:val="uk-UA"/>
+        </w:rPr>
+        <w:t>зберіганнями квітів</w:t>
+      </w:r>
+      <w:r>
+        <w:rPr>
+          <w:sz w:val="28"/>
+          <w:szCs w:val="28"/>
+          <w:lang w:val="uk-UA"/>
+        </w:rPr>
+        <w:t>.</w:t>
+      </w:r>
+    </w:p>
+    <w:p>
+      <w:pPr>
+        <w:spacing w:line="360" w:lineRule="auto"/>
+        <w:ind w:firstLine="709"/>
+        <w:jc w:val="both"/>
+        <w:rPr>
+          <w:sz w:val="28"/>
+          <w:szCs w:val="28"/>
           <w:lang w:val="ru-RU"/>
         </w:rPr>
       </w:pPr>
@@ -2062,7 +1917,7 @@
           <w:lang w:val="ru-RU"/>
         </w:rPr>
       </w:pPr>
-      <w:hyperlink r:id="rId8" w:history="1">
+      <w:hyperlink r:id="rId7" w:history="1">
         <w:r>
           <w:rPr>
             <w:rStyle w:val="a6"/>
@@ -2340,8 +2195,6 @@
         <w:ind w:firstLine="709"/>
         <w:jc w:val="both"/>
         <w:rPr>
-          <w:b/>
-          <w:bCs/>
           <w:sz w:val="28"/>
           <w:szCs w:val="28"/>
           <w:lang w:val="uk-UA"/>
@@ -2422,38 +2275,6 @@
           <w:lang w:val="uk-UA"/>
         </w:rPr>
         <w:t xml:space="preserve"> </w:t>
-      </w:r>
-    </w:p>
-    <w:p>
-      <w:pPr>
-        <w:spacing w:line="360" w:lineRule="auto"/>
-        <w:ind w:firstLine="709"/>
-        <w:rPr>
-          <w:color w:val="FF0000"/>
-          <w:sz w:val="28"/>
-          <w:szCs w:val="28"/>
-          <w:lang w:val="ru-RU"/>
-        </w:rPr>
-      </w:pPr>
-    </w:p>
-    <w:p>
-      <w:pPr>
-        <w:spacing w:after="160" w:line="259" w:lineRule="auto"/>
-        <w:rPr>
-          <w:color w:val="FF0000"/>
-          <w:sz w:val="28"/>
-          <w:szCs w:val="28"/>
-          <w:lang w:val="ru-RU"/>
-        </w:rPr>
-      </w:pPr>
-      <w:r>
-        <w:rPr>
-          <w:color w:val="FF0000"/>
-          <w:sz w:val="28"/>
-          <w:szCs w:val="28"/>
-          <w:lang w:val="ru-RU"/>
-        </w:rPr>
-        <w:br w:type="page"/>
       </w:r>
     </w:p>
     <w:p>
@@ -2477,7 +2298,27 @@
           <w:lang w:val="uk-UA"/>
         </w:rPr>
         <w:lastRenderedPageBreak/>
-        <w:t xml:space="preserve">ДОДАТОК А </w:t>
+        <w:t xml:space="preserve">ДОДАТОК </w:t>
+      </w:r>
+      <w:r>
+        <w:rPr>
+          <w:b/>
+          <w:bCs/>
+          <w:sz w:val="28"/>
+          <w:szCs w:val="28"/>
+          <w:lang w:val="uk-UA"/>
+        </w:rPr>
+        <w:t>А</w:t>
+      </w:r>
+      <w:r>
+        <w:rPr>
+          <w:b/>
+          <w:bCs/>
+          <w:sz w:val="28"/>
+          <w:szCs w:val="28"/>
+          <w:lang w:val="uk-UA"/>
+        </w:rPr>
+        <w:t xml:space="preserve"> </w:t>
       </w:r>
     </w:p>
     <w:p>
@@ -2546,7 +2387,7 @@
           <w:noProof/>
         </w:rPr>
         <w:drawing>
-          <wp:inline distT="0" distB="0" distL="0" distR="0" wp14:anchorId="31B01C0A" wp14:editId="7BCF0BFF">
+          <wp:inline distT="0" distB="0" distL="0" distR="0" wp14:anchorId="659222B2" wp14:editId="3249EAFF">
             <wp:extent cx="6675120" cy="4690663"/>
             <wp:effectExtent l="0" t="0" r="0" b="0"/>
             <wp:docPr id="2" name="Рисунок 2"/>
@@ -2563,7 +2404,7 @@
                     </pic:cNvPicPr>
                   </pic:nvPicPr>
                   <pic:blipFill>
-                    <a:blip r:embed="rId9">
+                    <a:blip r:embed="rId8">
                       <a:extLst>
                         <a:ext uri="{28A0092B-C50C-407E-A947-70E740481C1C}">
                           <a14:useLocalDpi xmlns:a14="http://schemas.microsoft.com/office/drawing/2010/main" val="0"/>
@@ -2605,7 +2446,6 @@
           <w:lang w:val="uk-UA"/>
         </w:rPr>
       </w:pPr>
-      <w:bookmarkStart w:id="0" w:name="_Hlk28439104"/>
       <w:r>
         <w:rPr>
           <w:sz w:val="28"/>
@@ -2620,23 +2460,7 @@
           <w:szCs w:val="28"/>
           <w:lang w:val="uk-UA"/>
         </w:rPr>
-        <w:t xml:space="preserve"> А.1 – Діаграма варіантів використання </w:t>
-      </w:r>
-      <w:r>
-        <w:rPr>
-          <w:sz w:val="28"/>
-          <w:szCs w:val="28"/>
-          <w:lang w:val="uk-UA"/>
-        </w:rPr>
-        <w:t xml:space="preserve">для </w:t>
-      </w:r>
-      <w:r>
-        <w:rPr>
-          <w:sz w:val="28"/>
-          <w:szCs w:val="28"/>
-          <w:lang w:val="uk-UA"/>
-        </w:rPr>
-        <w:t>програмної системи «</w:t>
+        <w:t xml:space="preserve"> А.1 – Діаграма варіантів використання для програмної системи «</w:t>
       </w:r>
       <w:proofErr w:type="spellStart"/>
       <w:r>
@@ -2658,31 +2482,133 @@
     </w:p>
     <w:p>
       <w:pPr>
-        <w:spacing w:after="160" w:line="259" w:lineRule="auto"/>
+        <w:spacing w:line="360" w:lineRule="auto"/>
+        <w:ind w:firstLine="709"/>
+        <w:jc w:val="both"/>
+        <w:rPr>
+          <w:b/>
+          <w:bCs/>
+          <w:sz w:val="28"/>
+          <w:szCs w:val="28"/>
+          <w:lang w:val="uk-UA"/>
+        </w:rPr>
+      </w:pPr>
+    </w:p>
+    <w:p>
+      <w:pPr>
+        <w:spacing w:line="360" w:lineRule="auto"/>
+        <w:ind w:firstLine="709"/>
         <w:rPr>
           <w:color w:val="FF0000"/>
           <w:sz w:val="28"/>
           <w:szCs w:val="28"/>
-          <w:lang w:val="uk-UA"/>
+          <w:lang w:val="ru-RU"/>
         </w:rPr>
       </w:pPr>
     </w:p>
     <w:p>
       <w:pPr>
         <w:spacing w:after="160" w:line="259" w:lineRule="auto"/>
+        <w:jc w:val="center"/>
         <w:rPr>
           <w:color w:val="FF0000"/>
           <w:sz w:val="28"/>
           <w:szCs w:val="28"/>
-          <w:lang w:val="uk-UA"/>
-        </w:rPr>
+          <w:lang w:val="ru-RU"/>
+        </w:rPr>
+        <w:sectPr>
+          <w:pgSz w:w="11906" w:h="16838"/>
+          <w:pgMar w:top="1134" w:right="851" w:bottom="1134" w:left="1418" w:header="708" w:footer="708" w:gutter="0"/>
+          <w:cols w:space="708"/>
+          <w:docGrid w:linePitch="360"/>
+        </w:sectPr>
       </w:pPr>
     </w:p>
     <w:p>
       <w:pPr>
         <w:spacing w:after="160" w:line="259" w:lineRule="auto"/>
-        <w:rPr>
-          <w:color w:val="FF0000"/>
+        <w:jc w:val="center"/>
+        <w:rPr>
+          <w:b/>
+          <w:bCs/>
+          <w:sz w:val="28"/>
+          <w:szCs w:val="28"/>
+          <w:lang w:val="ru-RU"/>
+        </w:rPr>
+      </w:pPr>
+      <w:r>
+        <w:rPr>
+          <w:b/>
+          <w:bCs/>
+          <w:sz w:val="28"/>
+          <w:szCs w:val="28"/>
+          <w:lang w:val="ru-RU"/>
+        </w:rPr>
+        <w:lastRenderedPageBreak/>
+        <w:t xml:space="preserve">ДОДАТОК </w:t>
+      </w:r>
+      <w:r>
+        <w:rPr>
+          <w:b/>
+          <w:bCs/>
+          <w:sz w:val="28"/>
+          <w:szCs w:val="28"/>
+          <w:lang w:val="ru-RU"/>
+        </w:rPr>
+        <w:t>Б</w:t>
+      </w:r>
+    </w:p>
+    <w:p>
+      <w:pPr>
+        <w:spacing w:after="160" w:line="259" w:lineRule="auto"/>
+        <w:jc w:val="center"/>
+        <w:rPr>
+          <w:sz w:val="28"/>
+          <w:szCs w:val="28"/>
+          <w:lang w:val="ru-RU"/>
+        </w:rPr>
+      </w:pPr>
+      <w:proofErr w:type="spellStart"/>
+      <w:r>
+        <w:rPr>
+          <w:sz w:val="28"/>
+          <w:szCs w:val="28"/>
+          <w:lang w:val="ru-RU"/>
+        </w:rPr>
+        <w:t>Діаграма</w:t>
+      </w:r>
+      <w:proofErr w:type="spellEnd"/>
+      <w:r>
+        <w:rPr>
+          <w:sz w:val="28"/>
+          <w:szCs w:val="28"/>
+          <w:lang w:val="ru-RU"/>
+        </w:rPr>
+        <w:t xml:space="preserve"> </w:t>
+      </w:r>
+      <w:proofErr w:type="spellStart"/>
+      <w:r>
+        <w:rPr>
+          <w:sz w:val="28"/>
+          <w:szCs w:val="28"/>
+          <w:lang w:val="ru-RU"/>
+        </w:rPr>
+        <w:t>компонентів</w:t>
+      </w:r>
+      <w:proofErr w:type="spellEnd"/>
+      <w:r>
+        <w:rPr>
+          <w:sz w:val="28"/>
+          <w:szCs w:val="28"/>
+          <w:lang w:val="ru-RU"/>
+        </w:rPr>
+        <w:t xml:space="preserve"> </w:t>
+      </w:r>
+    </w:p>
+    <w:p>
+      <w:pPr>
+        <w:spacing w:after="160" w:line="259" w:lineRule="auto"/>
+        <w:rPr>
           <w:sz w:val="28"/>
           <w:szCs w:val="28"/>
           <w:lang w:val="uk-UA"/>
@@ -2693,78 +2619,126 @@
       <w:pPr>
         <w:spacing w:after="160" w:line="259" w:lineRule="auto"/>
         <w:rPr>
-          <w:color w:val="FF0000"/>
           <w:sz w:val="28"/>
           <w:szCs w:val="28"/>
           <w:lang w:val="uk-UA"/>
         </w:rPr>
       </w:pPr>
+      <w:r>
+        <w:rPr>
+          <w:noProof/>
+          <w:sz w:val="28"/>
+          <w:szCs w:val="28"/>
+          <w:lang w:val="uk-UA"/>
+        </w:rPr>
+        <w:drawing>
+          <wp:inline distT="0" distB="0" distL="0" distR="0" wp14:anchorId="407E8402" wp14:editId="5016ED2F">
+            <wp:extent cx="9443423" cy="3999655"/>
+            <wp:effectExtent l="0" t="0" r="5715" b="1270"/>
+            <wp:docPr id="1" name="Рисунок 1"/>
+            <wp:cNvGraphicFramePr>
+              <a:graphicFrameLocks xmlns:a="http://schemas.openxmlformats.org/drawingml/2006/main" noChangeAspect="1"/>
+            </wp:cNvGraphicFramePr>
+            <a:graphic xmlns:a="http://schemas.openxmlformats.org/drawingml/2006/main">
+              <a:graphicData uri="http://schemas.openxmlformats.org/drawingml/2006/picture">
+                <pic:pic xmlns:pic="http://schemas.openxmlformats.org/drawingml/2006/picture">
+                  <pic:nvPicPr>
+                    <pic:cNvPr id="1" name="Рисунок 1"/>
+                    <pic:cNvPicPr/>
+                  </pic:nvPicPr>
+                  <pic:blipFill>
+                    <a:blip r:embed="rId9">
+                      <a:extLst>
+                        <a:ext uri="{28A0092B-C50C-407E-A947-70E740481C1C}">
+                          <a14:useLocalDpi xmlns:a14="http://schemas.microsoft.com/office/drawing/2010/main" val="0"/>
+                        </a:ext>
+                      </a:extLst>
+                    </a:blip>
+                    <a:stretch>
+                      <a:fillRect/>
+                    </a:stretch>
+                  </pic:blipFill>
+                  <pic:spPr>
+                    <a:xfrm>
+                      <a:off x="0" y="0"/>
+                      <a:ext cx="9443423" cy="3999655"/>
+                    </a:xfrm>
+                    <a:prstGeom prst="rect">
+                      <a:avLst/>
+                    </a:prstGeom>
+                  </pic:spPr>
+                </pic:pic>
+              </a:graphicData>
+            </a:graphic>
+          </wp:inline>
+        </w:drawing>
+      </w:r>
     </w:p>
     <w:p>
       <w:pPr>
         <w:spacing w:after="160" w:line="259" w:lineRule="auto"/>
-        <w:rPr>
-          <w:color w:val="FF0000"/>
+        <w:jc w:val="center"/>
+        <w:rPr>
           <w:sz w:val="28"/>
           <w:szCs w:val="28"/>
           <w:lang w:val="uk-UA"/>
         </w:rPr>
+        <w:sectPr>
+          <w:pgSz w:w="16838" w:h="11906" w:orient="landscape"/>
+          <w:pgMar w:top="851" w:right="1134" w:bottom="1418" w:left="1134" w:header="709" w:footer="709" w:gutter="0"/>
+          <w:cols w:space="708"/>
+          <w:docGrid w:linePitch="360"/>
+        </w:sectPr>
       </w:pPr>
-    </w:p>
-    <w:p>
-      <w:pPr>
-        <w:spacing w:after="160" w:line="259" w:lineRule="auto"/>
-        <w:rPr>
-          <w:color w:val="FF0000"/>
+      <w:r>
+        <w:rPr>
           <w:sz w:val="28"/>
           <w:szCs w:val="28"/>
           <w:lang w:val="uk-UA"/>
         </w:rPr>
-      </w:pPr>
-    </w:p>
-    <w:p>
-      <w:pPr>
-        <w:spacing w:after="160" w:line="259" w:lineRule="auto"/>
-        <w:rPr>
-          <w:color w:val="FF0000"/>
+        <w:t xml:space="preserve">Рисунок </w:t>
+      </w:r>
+      <w:r>
+        <w:rPr>
           <w:sz w:val="28"/>
           <w:szCs w:val="28"/>
           <w:lang w:val="uk-UA"/>
         </w:rPr>
-      </w:pPr>
-    </w:p>
-    <w:p>
-      <w:pPr>
-        <w:spacing w:after="160" w:line="259" w:lineRule="auto"/>
-        <w:rPr>
-          <w:color w:val="FF0000"/>
+        <w:t>Б</w:t>
+      </w:r>
+      <w:r>
+        <w:rPr>
           <w:sz w:val="28"/>
           <w:szCs w:val="28"/>
           <w:lang w:val="uk-UA"/>
         </w:rPr>
-      </w:pPr>
-    </w:p>
-    <w:p>
-      <w:pPr>
-        <w:spacing w:after="160" w:line="259" w:lineRule="auto"/>
-        <w:rPr>
-          <w:color w:val="FF0000"/>
+        <w:t xml:space="preserve">.1 -  </w:t>
+      </w:r>
+      <w:r>
+        <w:rPr>
           <w:sz w:val="28"/>
           <w:szCs w:val="28"/>
           <w:lang w:val="uk-UA"/>
         </w:rPr>
-      </w:pPr>
-    </w:p>
-    <w:p>
-      <w:pPr>
-        <w:spacing w:after="160" w:line="259" w:lineRule="auto"/>
-        <w:rPr>
-          <w:color w:val="FF0000"/>
+        <w:t>Діаграма компонентів клієнтської частини програмної системи «</w:t>
+      </w:r>
+      <w:proofErr w:type="spellStart"/>
+      <w:r>
+        <w:rPr>
+          <w:sz w:val="28"/>
+          <w:szCs w:val="28"/>
+        </w:rPr>
+        <w:t>FloristikUp</w:t>
+      </w:r>
+      <w:proofErr w:type="spellEnd"/>
+      <w:r>
+        <w:rPr>
           <w:sz w:val="28"/>
           <w:szCs w:val="28"/>
           <w:lang w:val="uk-UA"/>
         </w:rPr>
-      </w:pPr>
+        <w:t>»</w:t>
+      </w:r>
     </w:p>
     <w:p>
       <w:pPr>
@@ -2778,6 +2752,7 @@
           <w:lang w:val="uk-UA"/>
         </w:rPr>
       </w:pPr>
+      <w:bookmarkStart w:id="0" w:name="_Hlk28439104"/>
       <w:r>
         <w:rPr>
           <w:b/>
@@ -2787,7 +2762,17 @@
           <w:lang w:val="uk-UA"/>
         </w:rPr>
         <w:lastRenderedPageBreak/>
-        <w:t>ДОДАТОК Б</w:t>
+        <w:t xml:space="preserve">ДОДАТОК </w:t>
+      </w:r>
+      <w:r>
+        <w:rPr>
+          <w:b/>
+          <w:bCs/>
+          <w:sz w:val="28"/>
+          <w:szCs w:val="28"/>
+          <w:lang w:val="uk-UA"/>
+        </w:rPr>
+        <w:t>В</w:t>
       </w:r>
     </w:p>
     <w:p>
@@ -2836,9 +2821,9 @@
           <w:noProof/>
         </w:rPr>
         <w:drawing>
-          <wp:inline distT="0" distB="0" distL="0" distR="0" wp14:anchorId="7C1C23EB" wp14:editId="4E95762B">
-            <wp:extent cx="6142346" cy="5974080"/>
-            <wp:effectExtent l="0" t="0" r="0" b="7620"/>
+          <wp:inline distT="0" distB="0" distL="0" distR="0" wp14:anchorId="7C1C23EB" wp14:editId="1361AC15">
+            <wp:extent cx="6145739" cy="5690920"/>
+            <wp:effectExtent l="0" t="0" r="7620" b="5080"/>
             <wp:docPr id="5" name="Рисунок 5"/>
             <wp:cNvGraphicFramePr>
               <a:graphicFrameLocks xmlns:a="http://schemas.openxmlformats.org/drawingml/2006/main" noChangeAspect="1"/>
@@ -2847,7 +2832,7 @@
               <a:graphicData uri="http://schemas.openxmlformats.org/drawingml/2006/picture">
                 <pic:pic xmlns:pic="http://schemas.openxmlformats.org/drawingml/2006/picture">
                   <pic:nvPicPr>
-                    <pic:cNvPr id="0" name="Picture 5"/>
+                    <pic:cNvPr id="5" name="Рисунок 5"/>
                     <pic:cNvPicPr>
                       <a:picLocks noChangeAspect="1" noChangeArrowheads="1"/>
                     </pic:cNvPicPr>
@@ -2860,7 +2845,6 @@
                         </a:ext>
                       </a:extLst>
                     </a:blip>
-                    <a:srcRect/>
                     <a:stretch>
                       <a:fillRect/>
                     </a:stretch>
@@ -2868,7 +2852,7 @@
                   <pic:spPr bwMode="auto">
                     <a:xfrm>
                       <a:off x="0" y="0"/>
-                      <a:ext cx="6145739" cy="5977380"/>
+                      <a:ext cx="6145739" cy="5690920"/>
                     </a:xfrm>
                     <a:prstGeom prst="rect">
                       <a:avLst/>
@@ -2983,6 +2967,16 @@
     </w:p>
     <w:p>
       <w:pPr>
+        <w:spacing w:after="160" w:line="259" w:lineRule="auto"/>
+        <w:rPr>
+          <w:sz w:val="28"/>
+          <w:szCs w:val="28"/>
+          <w:lang w:val="uk-UA"/>
+        </w:rPr>
+      </w:pPr>
+    </w:p>
+    <w:p>
+      <w:pPr>
         <w:spacing w:line="360" w:lineRule="auto"/>
         <w:ind w:firstLine="709"/>
         <w:jc w:val="center"/>
@@ -3013,7 +3007,17 @@
           <w:szCs w:val="28"/>
           <w:lang w:val="uk-UA"/>
         </w:rPr>
-        <w:t xml:space="preserve">В </w:t>
+        <w:t>Г</w:t>
+      </w:r>
+      <w:r>
+        <w:rPr>
+          <w:b/>
+          <w:bCs/>
+          <w:sz w:val="28"/>
+          <w:szCs w:val="28"/>
+          <w:lang w:val="uk-UA"/>
+        </w:rPr>
+        <w:t xml:space="preserve"> </w:t>
       </w:r>
     </w:p>
     <w:p>

</xml_diff>